<commit_message>
mudei os .docx (formato data, caixa de textolargura)
</commit_message>
<xml_diff>
--- a/resources/templates/autodeclaracaonova.docx
+++ b/resources/templates/autodeclaracaonova.docx
@@ -250,145 +250,12 @@
       </w:pPr>
       <w:r>
         <w:rPr>
+          <w:b/>
           <w:noProof/>
           <w:lang w:val="pt-BR" w:eastAsia="pt-BR"/>
         </w:rPr>
-        <w:pict w14:anchorId="1462E44C">
-          <v:shape id="_x0000_s2061" type="#_x0000_t202" style="position:absolute;left:0;text-align:left;margin-left:258.7pt;margin-top:36.25pt;width:178.8pt;height:18.65pt;z-index:251667968;mso-width-percent:400;mso-width-percent:400;mso-width-relative:margin;mso-height-relative:margin" stroked="f" strokeweight="0">
-            <v:fill opacity="0"/>
-            <v:stroke dashstyle="1 1" endcap="round"/>
-            <v:textbox style="mso-next-textbox:#_x0000_s2061">
-              <w:txbxContent>
-                <w:p>
-                  <w:pPr>
-                    <w:rPr>
-                      <w:sz w:val="18"/>
-                      <w:szCs w:val="18"/>
-                      <w:lang w:val="pt-BR"/>
-                    </w:rPr>
-                  </w:pPr>
-                  <w:r>
-                    <w:rPr>
-                      <w:sz w:val="18"/>
-                      <w:szCs w:val="18"/>
-                      <w:lang w:val="pt-BR"/>
-                    </w:rPr>
-                    <w:t>${CEI}</w:t>
-                  </w:r>
-                </w:p>
-              </w:txbxContent>
-            </v:textbox>
-          </v:shape>
-        </w:pict>
-      </w:r>
-      <w:r>
-        <w:rPr>
-          <w:noProof/>
-          <w:lang w:val="pt-BR" w:eastAsia="pt-BR"/>
-        </w:rPr>
-        <w:pict w14:anchorId="7D08A3BE">
-          <v:shape id="_x0000_s2056" type="#_x0000_t202" style="position:absolute;left:0;text-align:left;margin-left:125.15pt;margin-top:26.55pt;width:178.8pt;height:18.65pt;z-index:251662848;mso-width-percent:400;mso-width-percent:400;mso-width-relative:margin;mso-height-relative:margin" stroked="f" strokeweight="0">
-            <v:fill opacity="0"/>
-            <v:stroke dashstyle="1 1" endcap="round"/>
-            <v:textbox style="mso-next-textbox:#_x0000_s2056">
-              <w:txbxContent>
-                <w:p>
-                  <w:pPr>
-                    <w:rPr>
-                      <w:sz w:val="18"/>
-                      <w:szCs w:val="18"/>
-                      <w:lang w:val="pt-BR"/>
-                    </w:rPr>
-                  </w:pPr>
-                  <w:r>
-                    <w:rPr>
-                      <w:sz w:val="18"/>
-                      <w:szCs w:val="18"/>
-                      <w:lang w:val="pt-BR"/>
-                    </w:rPr>
-                    <w:t>${RG}</w:t>
-                  </w:r>
-                </w:p>
-              </w:txbxContent>
-            </v:textbox>
-          </v:shape>
-        </w:pict>
-      </w:r>
-      <w:r>
-        <w:rPr>
-          <w:b/>
-          <w:noProof/>
-          <w:lang w:val="pt-BR" w:eastAsia="pt-BR"/>
-        </w:rPr>
-        <w:pict w14:anchorId="25CEE131">
-          <v:shape id="_x0000_s2059" type="#_x0000_t202" style="position:absolute;left:0;text-align:left;margin-left:28.05pt;margin-top:37.25pt;width:178.8pt;height:18.95pt;z-index:251665920;mso-width-percent:400;mso-width-percent:400;mso-width-relative:margin;mso-height-relative:margin" stroked="f" strokeweight="0">
-            <v:fill opacity="0"/>
-            <v:stroke dashstyle="1 1" endcap="round"/>
-            <v:textbox style="mso-next-textbox:#_x0000_s2059">
-              <w:txbxContent>
-                <w:p>
-                  <w:pPr>
-                    <w:rPr>
-                      <w:sz w:val="18"/>
-                      <w:szCs w:val="18"/>
-                      <w:lang w:val="pt-BR"/>
-                    </w:rPr>
-                  </w:pPr>
-                  <w:r>
-                    <w:rPr>
-                      <w:sz w:val="18"/>
-                      <w:szCs w:val="18"/>
-                      <w:lang w:val="pt-BR"/>
-                    </w:rPr>
-                    <w:t>${RGP}</w:t>
-                  </w:r>
-                </w:p>
-              </w:txbxContent>
-            </v:textbox>
-          </v:shape>
-        </w:pict>
-      </w:r>
-      <w:r>
-        <w:rPr>
-          <w:noProof/>
-          <w:lang w:val="pt-BR" w:eastAsia="pt-BR"/>
-        </w:rPr>
-        <w:pict w14:anchorId="4F7E9AA5">
-          <v:shape id="_x0000_s2055" type="#_x0000_t202" style="position:absolute;left:0;text-align:left;margin-left:26.75pt;margin-top:25.65pt;width:178.8pt;height:18.65pt;z-index:251661824;mso-width-percent:400;mso-width-percent:400;mso-width-relative:margin;mso-height-relative:margin" stroked="f" strokeweight="0">
-            <v:fill opacity="0"/>
-            <v:stroke dashstyle="1 1" endcap="round"/>
-            <v:textbox style="mso-next-textbox:#_x0000_s2055">
-              <w:txbxContent>
-                <w:p>
-                  <w:pPr>
-                    <w:rPr>
-                      <w:sz w:val="18"/>
-                      <w:szCs w:val="18"/>
-                      <w:lang w:val="pt-BR"/>
-                    </w:rPr>
-                  </w:pPr>
-                  <w:r>
-                    <w:rPr>
-                      <w:sz w:val="18"/>
-                      <w:szCs w:val="18"/>
-                      <w:lang w:val="pt-BR"/>
-                    </w:rPr>
-                    <w:t>${CPF}</w:t>
-                  </w:r>
-                </w:p>
-              </w:txbxContent>
-            </v:textbox>
-          </v:shape>
-        </w:pict>
-      </w:r>
-      <w:r>
-        <w:rPr>
-          <w:b/>
-          <w:noProof/>
-          <w:lang w:val="pt-BR" w:eastAsia="pt-BR"/>
-        </w:rPr>
         <w:pict w14:anchorId="30DCE877">
-          <v:shape id="_x0000_s2060" type="#_x0000_t202" style="position:absolute;left:0;text-align:left;margin-left:333.15pt;margin-top:25.65pt;width:178.8pt;height:18.65pt;z-index:251666944;mso-width-percent:400;mso-width-percent:400;mso-width-relative:margin;mso-height-relative:margin" stroked="f" strokeweight="0">
+          <v:shape id="_x0000_s2060" type="#_x0000_t202" style="position:absolute;left:0;text-align:left;margin-left:333.5pt;margin-top:26.05pt;width:178.8pt;height:18.65pt;z-index:251666944;mso-width-percent:400;mso-width-percent:400;mso-width-relative:margin;mso-height-relative:margin" stroked="f" strokeweight="0">
             <v:fill opacity="0"/>
             <v:stroke dashstyle="1 1" endcap="round"/>
             <v:textbox style="mso-next-textbox:#_x0000_s2060">
@@ -453,7 +320,7 @@
           <w:lang w:val="pt-BR" w:eastAsia="pt-BR"/>
         </w:rPr>
         <w:pict w14:anchorId="0CA1E4FA">
-          <v:shape id="_x0000_s2058" type="#_x0000_t202" style="position:absolute;left:0;text-align:left;margin-left:400.8pt;margin-top:15.5pt;width:178.8pt;height:18.65pt;z-index:251664896;mso-width-percent:400;mso-width-percent:400;mso-width-relative:margin;mso-height-relative:margin" stroked="f" strokeweight="0">
+          <v:shape id="_x0000_s2058" type="#_x0000_t202" style="position:absolute;left:0;text-align:left;margin-left:400.45pt;margin-top:15.5pt;width:178.8pt;height:18.65pt;z-index:251664896;mso-width-percent:400;mso-width-percent:400;mso-width-relative:margin;mso-height-relative:margin" stroked="f" strokeweight="0">
             <v:fill opacity="0"/>
             <v:stroke dashstyle="1 1" endcap="round"/>
             <v:textbox style="mso-next-textbox:#_x0000_s2058">
@@ -473,6 +340,173 @@
                       <w:lang w:val="pt-BR"/>
                     </w:rPr>
                     <w:t>${STATE}</w:t>
+                  </w:r>
+                </w:p>
+              </w:txbxContent>
+            </v:textbox>
+          </v:shape>
+        </w:pict>
+      </w:r>
+      <w:r>
+        <w:rPr>
+          <w:b/>
+          <w:noProof/>
+          <w:lang w:val="pt-BR" w:eastAsia="pt-BR"/>
+        </w:rPr>
+        <w:pict w14:anchorId="56797BC6">
+          <v:shape id="_x0000_s2053" type="#_x0000_t202" style="position:absolute;left:0;text-align:left;margin-left:117.3pt;margin-top:5.5pt;width:178.8pt;height:18.65pt;z-index:251659776;mso-width-percent:400;mso-width-percent:400;mso-width-relative:margin;mso-height-relative:margin" stroked="f" strokeweight="0">
+            <v:fill opacity="0"/>
+            <v:stroke dashstyle="1 1" endcap="round"/>
+            <v:textbox style="mso-next-textbox:#_x0000_s2053">
+              <w:txbxContent>
+                <w:p>
+                  <w:pPr>
+                    <w:rPr>
+                      <w:sz w:val="18"/>
+                      <w:szCs w:val="18"/>
+                      <w:lang w:val="pt-BR"/>
+                    </w:rPr>
+                  </w:pPr>
+                  <w:r>
+                    <w:rPr>
+                      <w:sz w:val="18"/>
+                      <w:szCs w:val="18"/>
+                      <w:lang w:val="pt-BR"/>
+                    </w:rPr>
+                    <w:t>${BIRTHDAY}</w:t>
+                  </w:r>
+                </w:p>
+              </w:txbxContent>
+            </v:textbox>
+          </v:shape>
+        </w:pict>
+      </w:r>
+      <w:r>
+        <w:rPr>
+          <w:noProof/>
+          <w:lang w:val="pt-BR" w:eastAsia="pt-BR"/>
+        </w:rPr>
+        <w:pict w14:anchorId="1462E44C">
+          <v:shape id="_x0000_s2061" type="#_x0000_t202" style="position:absolute;left:0;text-align:left;margin-left:258.7pt;margin-top:36.25pt;width:178.8pt;height:18.65pt;z-index:251667968;mso-width-percent:400;mso-width-percent:400;mso-width-relative:margin;mso-height-relative:margin" stroked="f" strokeweight="0">
+            <v:fill opacity="0"/>
+            <v:stroke dashstyle="1 1" endcap="round"/>
+            <v:textbox style="mso-next-textbox:#_x0000_s2061">
+              <w:txbxContent>
+                <w:p>
+                  <w:pPr>
+                    <w:rPr>
+                      <w:sz w:val="18"/>
+                      <w:szCs w:val="18"/>
+                      <w:lang w:val="pt-BR"/>
+                    </w:rPr>
+                  </w:pPr>
+                  <w:r>
+                    <w:rPr>
+                      <w:sz w:val="18"/>
+                      <w:szCs w:val="18"/>
+                      <w:lang w:val="pt-BR"/>
+                    </w:rPr>
+                    <w:t>${CEI}</w:t>
+                  </w:r>
+                </w:p>
+              </w:txbxContent>
+            </v:textbox>
+          </v:shape>
+        </w:pict>
+      </w:r>
+      <w:r>
+        <w:rPr>
+          <w:noProof/>
+          <w:lang w:val="pt-BR" w:eastAsia="pt-BR"/>
+        </w:rPr>
+        <w:pict w14:anchorId="7D08A3BE">
+          <v:shape id="_x0000_s2056" type="#_x0000_t202" style="position:absolute;left:0;text-align:left;margin-left:125.15pt;margin-top:26.55pt;width:178.8pt;height:18.65pt;z-index:251662848;mso-width-percent:400;mso-width-percent:400;mso-width-relative:margin;mso-height-relative:margin" stroked="f" strokeweight="0">
+            <v:fill opacity="0"/>
+            <v:stroke dashstyle="1 1" endcap="round"/>
+            <v:textbox style="mso-next-textbox:#_x0000_s2056">
+              <w:txbxContent>
+                <w:p>
+                  <w:pPr>
+                    <w:rPr>
+                      <w:sz w:val="18"/>
+                      <w:szCs w:val="18"/>
+                      <w:lang w:val="pt-BR"/>
+                    </w:rPr>
+                  </w:pPr>
+                  <w:r>
+                    <w:rPr>
+                      <w:sz w:val="18"/>
+                      <w:szCs w:val="18"/>
+                      <w:lang w:val="pt-BR"/>
+                    </w:rPr>
+                    <w:t>${RG}</w:t>
+                  </w:r>
+                </w:p>
+              </w:txbxContent>
+            </v:textbox>
+          </v:shape>
+        </w:pict>
+      </w:r>
+      <w:r>
+        <w:rPr>
+          <w:b/>
+          <w:noProof/>
+          <w:lang w:val="pt-BR" w:eastAsia="pt-BR"/>
+        </w:rPr>
+        <w:pict w14:anchorId="25CEE131">
+          <v:shape id="_x0000_s2059" type="#_x0000_t202" style="position:absolute;left:0;text-align:left;margin-left:28.05pt;margin-top:37.25pt;width:178.8pt;height:18.95pt;z-index:251665920;mso-width-percent:400;mso-width-percent:400;mso-width-relative:margin;mso-height-relative:margin" stroked="f" strokeweight="0">
+            <v:fill opacity="0"/>
+            <v:stroke dashstyle="1 1" endcap="round"/>
+            <v:textbox style="mso-next-textbox:#_x0000_s2059">
+              <w:txbxContent>
+                <w:p>
+                  <w:pPr>
+                    <w:rPr>
+                      <w:sz w:val="18"/>
+                      <w:szCs w:val="18"/>
+                      <w:lang w:val="pt-BR"/>
+                    </w:rPr>
+                  </w:pPr>
+                  <w:r>
+                    <w:rPr>
+                      <w:sz w:val="18"/>
+                      <w:szCs w:val="18"/>
+                      <w:lang w:val="pt-BR"/>
+                    </w:rPr>
+                    <w:t>${RGP}</w:t>
+                  </w:r>
+                </w:p>
+              </w:txbxContent>
+            </v:textbox>
+          </v:shape>
+        </w:pict>
+      </w:r>
+      <w:r>
+        <w:rPr>
+          <w:noProof/>
+          <w:lang w:val="pt-BR" w:eastAsia="pt-BR"/>
+        </w:rPr>
+        <w:pict w14:anchorId="4F7E9AA5">
+          <v:shape id="_x0000_s2055" type="#_x0000_t202" style="position:absolute;left:0;text-align:left;margin-left:26.75pt;margin-top:25.65pt;width:178.8pt;height:18.65pt;z-index:251661824;mso-width-percent:400;mso-width-percent:400;mso-width-relative:margin;mso-height-relative:margin" stroked="f" strokeweight="0">
+            <v:fill opacity="0"/>
+            <v:stroke dashstyle="1 1" endcap="round"/>
+            <v:textbox style="mso-next-textbox:#_x0000_s2055">
+              <w:txbxContent>
+                <w:p>
+                  <w:pPr>
+                    <w:rPr>
+                      <w:sz w:val="18"/>
+                      <w:szCs w:val="18"/>
+                      <w:lang w:val="pt-BR"/>
+                    </w:rPr>
+                  </w:pPr>
+                  <w:r>
+                    <w:rPr>
+                      <w:sz w:val="18"/>
+                      <w:szCs w:val="18"/>
+                      <w:lang w:val="pt-BR"/>
+                    </w:rPr>
+                    <w:t>${CPF}</w:t>
                   </w:r>
                 </w:p>
               </w:txbxContent>
@@ -515,40 +549,6 @@
       </w:r>
       <w:r>
         <w:rPr>
-          <w:b/>
-          <w:noProof/>
-          <w:lang w:val="pt-BR" w:eastAsia="pt-BR"/>
-        </w:rPr>
-        <w:pict w14:anchorId="56797BC6">
-          <v:shape id="_x0000_s2053" type="#_x0000_t202" style="position:absolute;left:0;text-align:left;margin-left:118.4pt;margin-top:5.55pt;width:178.8pt;height:18.65pt;z-index:251659776;mso-width-percent:400;mso-width-percent:400;mso-width-relative:margin;mso-height-relative:margin" stroked="f" strokeweight="0">
-            <v:fill opacity="0"/>
-            <v:stroke dashstyle="1 1" endcap="round"/>
-            <v:textbox style="mso-next-textbox:#_x0000_s2053">
-              <w:txbxContent>
-                <w:p>
-                  <w:pPr>
-                    <w:rPr>
-                      <w:sz w:val="18"/>
-                      <w:szCs w:val="18"/>
-                      <w:lang w:val="pt-BR"/>
-                    </w:rPr>
-                  </w:pPr>
-                  <w:r>
-                    <w:rPr>
-                      <w:sz w:val="18"/>
-                      <w:szCs w:val="18"/>
-                      <w:lang w:val="pt-BR"/>
-                    </w:rPr>
-                    <w:t>${BIRTHDAY}</w:t>
-                  </w:r>
-                </w:p>
-              </w:txbxContent>
-            </v:textbox>
-          </v:shape>
-        </w:pict>
-      </w:r>
-      <w:r>
-        <w:rPr>
           <w:noProof/>
           <w:sz w:val="28"/>
           <w:lang w:val="pt-BR" w:eastAsia="pt-BR"/>
@@ -698,6 +698,12 @@
           <w:spacing w:val="-5"/>
         </w:rPr>
         <w:t xml:space="preserve"> </w:t>
+      </w:r>
+      <w:r>
+        <w:rPr>
+          <w:spacing w:val="-5"/>
+        </w:rPr>
+        <w:t xml:space="preserve">  </w:t>
       </w:r>
       <w:r>
         <w:rPr>

</xml_diff>

<commit_message>
alterei de_filiação mais template do auto_Dec
</commit_message>
<xml_diff>
--- a/resources/templates/autodeclaracaonova.docx
+++ b/resources/templates/autodeclaracaonova.docx
@@ -248,6 +248,73 @@
         <w:ind w:left="140" w:right="336" w:firstLine="1"/>
         <w:jc w:val="both"/>
       </w:pPr>
+      <w:r>
+        <w:rPr>
+          <w:noProof/>
+          <w:lang w:val="pt-BR" w:eastAsia="pt-BR"/>
+        </w:rPr>
+        <w:pict w14:anchorId="1462E44C">
+          <v:shape id="_x0000_s2061" type="#_x0000_t202" style="position:absolute;left:0;text-align:left;margin-left:259.85pt;margin-top:36.65pt;width:178.8pt;height:18.65pt;z-index:251667968;mso-width-percent:400;mso-width-percent:400;mso-width-relative:margin;mso-height-relative:margin" stroked="f" strokeweight="0">
+            <v:fill opacity="0"/>
+            <v:stroke dashstyle="1 1" endcap="round"/>
+            <v:textbox style="mso-next-textbox:#_x0000_s2061">
+              <w:txbxContent>
+                <w:p>
+                  <w:pPr>
+                    <w:rPr>
+                      <w:sz w:val="18"/>
+                      <w:szCs w:val="18"/>
+                      <w:lang w:val="pt-BR"/>
+                    </w:rPr>
+                  </w:pPr>
+                  <w:r>
+                    <w:rPr>
+                      <w:sz w:val="18"/>
+                      <w:szCs w:val="18"/>
+                      <w:lang w:val="pt-BR"/>
+                    </w:rPr>
+                    <w:t>${CEI}</w:t>
+                  </w:r>
+                </w:p>
+              </w:txbxContent>
+            </v:textbox>
+          </v:shape>
+        </w:pict>
+      </w:r>
+      <w:r>
+        <w:rPr>
+          <w:b/>
+          <w:noProof/>
+          <w:lang w:val="pt-BR" w:eastAsia="pt-BR"/>
+        </w:rPr>
+        <w:pict w14:anchorId="56797BC6">
+          <v:shape id="_x0000_s2053" type="#_x0000_t202" style="position:absolute;left:0;text-align:left;margin-left:119.55pt;margin-top:5.85pt;width:178.8pt;height:18.65pt;z-index:251659776;mso-width-percent:400;mso-width-percent:400;mso-width-relative:margin;mso-height-relative:margin" stroked="f" strokeweight="0">
+            <v:fill opacity="0"/>
+            <v:stroke dashstyle="1 1" endcap="round"/>
+            <v:textbox style="mso-next-textbox:#_x0000_s2053">
+              <w:txbxContent>
+                <w:p>
+                  <w:pPr>
+                    <w:rPr>
+                      <w:sz w:val="18"/>
+                      <w:szCs w:val="18"/>
+                      <w:lang w:val="pt-BR"/>
+                    </w:rPr>
+                  </w:pPr>
+                  <w:r>
+                    <w:rPr>
+                      <w:sz w:val="18"/>
+                      <w:szCs w:val="18"/>
+                      <w:lang w:val="pt-BR"/>
+                    </w:rPr>
+                    <w:t>${BIRTHDAY}</w:t>
+                  </w:r>
+                </w:p>
+              </w:txbxContent>
+            </v:textbox>
+          </v:shape>
+        </w:pict>
+      </w:r>
       <w:r>
         <w:rPr>
           <w:b/>
@@ -340,73 +407,6 @@
                       <w:lang w:val="pt-BR"/>
                     </w:rPr>
                     <w:t>${STATE}</w:t>
-                  </w:r>
-                </w:p>
-              </w:txbxContent>
-            </v:textbox>
-          </v:shape>
-        </w:pict>
-      </w:r>
-      <w:r>
-        <w:rPr>
-          <w:b/>
-          <w:noProof/>
-          <w:lang w:val="pt-BR" w:eastAsia="pt-BR"/>
-        </w:rPr>
-        <w:pict w14:anchorId="56797BC6">
-          <v:shape id="_x0000_s2053" type="#_x0000_t202" style="position:absolute;left:0;text-align:left;margin-left:117.3pt;margin-top:5.5pt;width:178.8pt;height:18.65pt;z-index:251659776;mso-width-percent:400;mso-width-percent:400;mso-width-relative:margin;mso-height-relative:margin" stroked="f" strokeweight="0">
-            <v:fill opacity="0"/>
-            <v:stroke dashstyle="1 1" endcap="round"/>
-            <v:textbox style="mso-next-textbox:#_x0000_s2053">
-              <w:txbxContent>
-                <w:p>
-                  <w:pPr>
-                    <w:rPr>
-                      <w:sz w:val="18"/>
-                      <w:szCs w:val="18"/>
-                      <w:lang w:val="pt-BR"/>
-                    </w:rPr>
-                  </w:pPr>
-                  <w:r>
-                    <w:rPr>
-                      <w:sz w:val="18"/>
-                      <w:szCs w:val="18"/>
-                      <w:lang w:val="pt-BR"/>
-                    </w:rPr>
-                    <w:t>${BIRTHDAY}</w:t>
-                  </w:r>
-                </w:p>
-              </w:txbxContent>
-            </v:textbox>
-          </v:shape>
-        </w:pict>
-      </w:r>
-      <w:r>
-        <w:rPr>
-          <w:noProof/>
-          <w:lang w:val="pt-BR" w:eastAsia="pt-BR"/>
-        </w:rPr>
-        <w:pict w14:anchorId="1462E44C">
-          <v:shape id="_x0000_s2061" type="#_x0000_t202" style="position:absolute;left:0;text-align:left;margin-left:258.7pt;margin-top:36.25pt;width:178.8pt;height:18.65pt;z-index:251667968;mso-width-percent:400;mso-width-percent:400;mso-width-relative:margin;mso-height-relative:margin" stroked="f" strokeweight="0">
-            <v:fill opacity="0"/>
-            <v:stroke dashstyle="1 1" endcap="round"/>
-            <v:textbox style="mso-next-textbox:#_x0000_s2061">
-              <w:txbxContent>
-                <w:p>
-                  <w:pPr>
-                    <w:rPr>
-                      <w:sz w:val="18"/>
-                      <w:szCs w:val="18"/>
-                      <w:lang w:val="pt-BR"/>
-                    </w:rPr>
-                  </w:pPr>
-                  <w:r>
-                    <w:rPr>
-                      <w:sz w:val="18"/>
-                      <w:szCs w:val="18"/>
-                      <w:lang w:val="pt-BR"/>
-                    </w:rPr>
-                    <w:t>${CEI}</w:t>
                   </w:r>
                 </w:p>
               </w:txbxContent>

</xml_diff>

<commit_message>
editei .docx do autodec e residenciapropria, e o controller fisherman
</commit_message>
<xml_diff>
--- a/resources/templates/autodeclaracaonova.docx
+++ b/resources/templates/autodeclaracaonova.docx
@@ -6101,7 +6101,23 @@
                       <w:szCs w:val="18"/>
                       <w:lang w:val="pt-BR"/>
                     </w:rPr>
-                    <w:t>${CITY}</w:t>
+                    <w:t>${</w:t>
+                  </w:r>
+                  <w:r>
+                    <w:rPr>
+                      <w:sz w:val="18"/>
+                      <w:szCs w:val="18"/>
+                      <w:lang w:val="pt-BR"/>
+                    </w:rPr>
+                    <w:t>HEAD_</w:t>
+                  </w:r>
+                  <w:r>
+                    <w:rPr>
+                      <w:sz w:val="18"/>
+                      <w:szCs w:val="18"/>
+                      <w:lang w:val="pt-BR"/>
+                    </w:rPr>
+                    <w:t>CITY}</w:t>
                   </w:r>
                 </w:p>
               </w:txbxContent>

</xml_diff>